<commit_message>
ajout doc fonctionnalites + nom et return 2
</commit_message>
<xml_diff>
--- a/Documentation/Projet réservation doc fonctionnelle avec nom et return.docx
+++ b/Documentation/Projet réservation doc fonctionnelle avec nom et return.docx
@@ -275,586 +275,595 @@
           <w:sz w:val="28"/>
           <w:szCs w:val="28"/>
         </w:rPr>
+        <w:t>(Supprimer) contenu de facture</w:t>
+      </w:r>
+    </w:p>
+    <w:p>
+      <w:pPr>
+        <w:pStyle w:val="Default"/>
+        <w:numPr>
+          <w:ilvl w:val="0"/>
+          <w:numId w:val="1"/>
+        </w:numPr>
+        <w:spacing w:after="217"/>
+        <w:rPr>
+          <w:sz w:val="28"/>
+          <w:szCs w:val="28"/>
+        </w:rPr>
+      </w:pPr>
+      <w:r>
+        <w:rPr>
+          <w:sz w:val="28"/>
+          <w:szCs w:val="28"/>
+        </w:rPr>
+        <w:t xml:space="preserve">Créer éditer supprimer une réservation </w:t>
+      </w:r>
+    </w:p>
+    <w:p>
+      <w:pPr>
+        <w:pStyle w:val="Default"/>
+        <w:numPr>
+          <w:ilvl w:val="1"/>
+          <w:numId w:val="1"/>
+        </w:numPr>
+        <w:spacing w:after="217"/>
+        <w:rPr>
+          <w:sz w:val="28"/>
+          <w:szCs w:val="28"/>
+        </w:rPr>
+      </w:pPr>
+      <w:r>
+        <w:rPr>
+          <w:sz w:val="28"/>
+          <w:szCs w:val="28"/>
+        </w:rPr>
+        <w:t>Nom des fonctions :</w:t>
+      </w:r>
+      <w:r>
+        <w:rPr>
+          <w:sz w:val="28"/>
+          <w:szCs w:val="28"/>
+        </w:rPr>
+        <w:t xml:space="preserve"> </w:t>
+      </w:r>
+    </w:p>
+    <w:p>
+      <w:pPr>
+        <w:pStyle w:val="Default"/>
+        <w:numPr>
+          <w:ilvl w:val="2"/>
+          <w:numId w:val="1"/>
+        </w:numPr>
+        <w:spacing w:after="217"/>
+        <w:rPr>
+          <w:sz w:val="28"/>
+          <w:szCs w:val="28"/>
+        </w:rPr>
+      </w:pPr>
+      <w:proofErr w:type="spellStart"/>
+      <w:proofErr w:type="gramStart"/>
+      <w:r>
+        <w:rPr>
+          <w:sz w:val="28"/>
+          <w:szCs w:val="28"/>
+        </w:rPr>
+        <w:t>ajouterReservation</w:t>
+      </w:r>
+      <w:proofErr w:type="spellEnd"/>
+      <w:proofErr w:type="gramEnd"/>
+    </w:p>
+    <w:p>
+      <w:pPr>
+        <w:pStyle w:val="Default"/>
+        <w:numPr>
+          <w:ilvl w:val="2"/>
+          <w:numId w:val="1"/>
+        </w:numPr>
+        <w:spacing w:after="217"/>
+        <w:rPr>
+          <w:sz w:val="28"/>
+          <w:szCs w:val="28"/>
+        </w:rPr>
+      </w:pPr>
+      <w:proofErr w:type="spellStart"/>
+      <w:proofErr w:type="gramStart"/>
+      <w:r>
+        <w:rPr>
+          <w:sz w:val="28"/>
+          <w:szCs w:val="28"/>
+        </w:rPr>
+        <w:t>modifierReservation</w:t>
+      </w:r>
+      <w:proofErr w:type="gramEnd"/>
+    </w:p>
+    <w:p>
+      <w:pPr>
+        <w:pStyle w:val="Default"/>
+        <w:numPr>
+          <w:ilvl w:val="2"/>
+          <w:numId w:val="1"/>
+        </w:numPr>
+        <w:spacing w:after="217"/>
+        <w:rPr>
+          <w:sz w:val="28"/>
+          <w:szCs w:val="28"/>
+        </w:rPr>
+      </w:pPr>
+      <w:proofErr w:type="gramStart"/>
+      <w:r>
+        <w:rPr>
+          <w:sz w:val="28"/>
+          <w:szCs w:val="28"/>
+        </w:rPr>
+        <w:t>supprimerReservation</w:t>
+      </w:r>
+      <w:proofErr w:type="gramEnd"/>
+    </w:p>
+    <w:p>
+      <w:pPr>
+        <w:pStyle w:val="Default"/>
+        <w:numPr>
+          <w:ilvl w:val="2"/>
+          <w:numId w:val="1"/>
+        </w:numPr>
+        <w:spacing w:after="217"/>
+        <w:rPr>
+          <w:sz w:val="28"/>
+          <w:szCs w:val="28"/>
+        </w:rPr>
+      </w:pPr>
+      <w:proofErr w:type="gramStart"/>
+      <w:r>
+        <w:rPr>
+          <w:sz w:val="28"/>
+          <w:szCs w:val="28"/>
+        </w:rPr>
+        <w:t>obtenirReservation</w:t>
+      </w:r>
+      <w:proofErr w:type="spellEnd"/>
+      <w:proofErr w:type="gramEnd"/>
+    </w:p>
+    <w:p>
+      <w:pPr>
+        <w:pStyle w:val="Default"/>
+        <w:numPr>
+          <w:ilvl w:val="1"/>
+          <w:numId w:val="1"/>
+        </w:numPr>
+        <w:spacing w:after="217"/>
+        <w:rPr>
+          <w:sz w:val="28"/>
+          <w:szCs w:val="28"/>
+        </w:rPr>
+      </w:pPr>
+      <w:r>
+        <w:rPr>
+          <w:sz w:val="28"/>
+          <w:szCs w:val="28"/>
+        </w:rPr>
+        <w:t>Retu</w:t>
+      </w:r>
+      <w:r>
+        <w:rPr>
+          <w:sz w:val="28"/>
+          <w:szCs w:val="28"/>
+        </w:rPr>
+        <w:t>r</w:t>
+      </w:r>
+      <w:r>
+        <w:rPr>
+          <w:sz w:val="28"/>
+          <w:szCs w:val="28"/>
+        </w:rPr>
+        <w:t>n de la fonction :</w:t>
+      </w:r>
+    </w:p>
+    <w:p>
+      <w:pPr>
+        <w:pStyle w:val="Default"/>
+        <w:numPr>
+          <w:ilvl w:val="2"/>
+          <w:numId w:val="1"/>
+        </w:numPr>
+        <w:spacing w:after="217"/>
+        <w:rPr>
+          <w:sz w:val="28"/>
+          <w:szCs w:val="28"/>
+        </w:rPr>
+      </w:pPr>
+      <w:r>
+        <w:rPr>
+          <w:sz w:val="28"/>
+          <w:szCs w:val="28"/>
+        </w:rPr>
         <w:t>(</w:t>
+      </w:r>
+      <w:r>
+        <w:rPr>
+          <w:sz w:val="28"/>
+          <w:szCs w:val="28"/>
+        </w:rPr>
+        <w:t>Créer</w:t>
+      </w:r>
+      <w:r>
+        <w:rPr>
+          <w:sz w:val="28"/>
+          <w:szCs w:val="28"/>
+        </w:rPr>
+        <w:t>)</w:t>
+      </w:r>
+      <w:r>
+        <w:rPr>
+          <w:sz w:val="28"/>
+          <w:szCs w:val="28"/>
+        </w:rPr>
+        <w:t xml:space="preserve"> </w:t>
+      </w:r>
+      <w:proofErr w:type="spellStart"/>
+      <w:r>
+        <w:rPr>
+          <w:sz w:val="28"/>
+          <w:szCs w:val="28"/>
+        </w:rPr>
+        <w:t>id_reservation</w:t>
+      </w:r>
+      <w:proofErr w:type="spellEnd"/>
+      <w:r>
+        <w:rPr>
+          <w:sz w:val="28"/>
+          <w:szCs w:val="28"/>
+        </w:rPr>
+        <w:t xml:space="preserve"> </w:t>
+      </w:r>
+    </w:p>
+    <w:p>
+      <w:pPr>
+        <w:pStyle w:val="Default"/>
+        <w:numPr>
+          <w:ilvl w:val="2"/>
+          <w:numId w:val="1"/>
+        </w:numPr>
+        <w:spacing w:after="217"/>
+        <w:rPr>
+          <w:sz w:val="28"/>
+          <w:szCs w:val="28"/>
+        </w:rPr>
+      </w:pPr>
+      <w:r>
+        <w:rPr>
+          <w:sz w:val="28"/>
+          <w:szCs w:val="28"/>
+        </w:rPr>
+        <w:t>(</w:t>
+      </w:r>
+      <w:r>
+        <w:rPr>
+          <w:sz w:val="28"/>
+          <w:szCs w:val="28"/>
+        </w:rPr>
+        <w:t>Modifier</w:t>
+      </w:r>
+      <w:r>
+        <w:rPr>
+          <w:sz w:val="28"/>
+          <w:szCs w:val="28"/>
+        </w:rPr>
+        <w:t>)</w:t>
+      </w:r>
+      <w:r>
+        <w:rPr>
+          <w:sz w:val="28"/>
+          <w:szCs w:val="28"/>
+        </w:rPr>
+        <w:t xml:space="preserve"> ensemble </w:t>
+      </w:r>
+      <w:proofErr w:type="spellStart"/>
+      <w:r>
+        <w:rPr>
+          <w:sz w:val="28"/>
+          <w:szCs w:val="28"/>
+        </w:rPr>
+        <w:t>reservation</w:t>
+      </w:r>
+      <w:proofErr w:type="spellEnd"/>
+      <w:r>
+        <w:rPr>
+          <w:sz w:val="28"/>
+          <w:szCs w:val="28"/>
+        </w:rPr>
+        <w:t xml:space="preserve"> avec id</w:t>
+      </w:r>
+      <w:proofErr w:type="spellStart"/>
+    </w:p>
+    <w:p>
+      <w:pPr>
+        <w:pStyle w:val="Default"/>
+        <w:numPr>
+          <w:ilvl w:val="2"/>
+          <w:numId w:val="1"/>
+        </w:numPr>
+        <w:spacing w:after="217"/>
+        <w:rPr>
+          <w:sz w:val="28"/>
+          <w:szCs w:val="28"/>
+        </w:rPr>
+      </w:pPr>
+      <w:proofErr w:type="spellEnd"/>
+      <w:r>
+        <w:rPr>
+          <w:sz w:val="28"/>
+          <w:szCs w:val="28"/>
+        </w:rPr>
+        <w:t>(</w:t>
+      </w:r>
+      <w:r>
+        <w:rPr>
+          <w:sz w:val="28"/>
+          <w:szCs w:val="28"/>
+        </w:rPr>
+        <w:t>Supprimer</w:t>
+      </w:r>
+      <w:r>
+        <w:rPr>
+          <w:sz w:val="28"/>
+          <w:szCs w:val="28"/>
+        </w:rPr>
+        <w:t>)</w:t>
+      </w:r>
+      <w:r>
+        <w:rPr>
+          <w:sz w:val="28"/>
+          <w:szCs w:val="28"/>
+        </w:rPr>
+        <w:t xml:space="preserve"> </w:t>
+      </w:r>
+      <w:proofErr w:type="spellStart"/>
+      <w:r>
+        <w:rPr>
+          <w:sz w:val="28"/>
+          <w:szCs w:val="28"/>
+        </w:rPr>
+        <w:t>id_reservation</w:t>
+      </w:r>
+      <w:proofErr w:type="spellEnd"/>
+    </w:p>
+    <w:p>
+      <w:pPr>
+        <w:pStyle w:val="Default"/>
+        <w:numPr>
+          <w:ilvl w:val="2"/>
+          <w:numId w:val="1"/>
+        </w:numPr>
+        <w:spacing w:after="217"/>
+        <w:rPr>
+          <w:sz w:val="28"/>
+          <w:szCs w:val="28"/>
+        </w:rPr>
+      </w:pPr>
+      <w:r>
+        <w:rPr>
+          <w:sz w:val="28"/>
+          <w:szCs w:val="28"/>
+        </w:rPr>
+        <w:t>(</w:t>
+      </w:r>
+      <w:r>
+        <w:rPr>
+          <w:sz w:val="28"/>
+          <w:szCs w:val="28"/>
+        </w:rPr>
+        <w:t>Obtenir</w:t>
+      </w:r>
+      <w:r>
+        <w:rPr>
+          <w:sz w:val="28"/>
+          <w:szCs w:val="28"/>
+        </w:rPr>
+        <w:t>)</w:t>
+      </w:r>
+      <w:r>
+        <w:rPr>
+          <w:sz w:val="28"/>
+          <w:szCs w:val="28"/>
+        </w:rPr>
+        <w:t xml:space="preserve"> la ou les </w:t>
+      </w:r>
+      <w:proofErr w:type="spellStart"/>
+      <w:r>
+        <w:rPr>
+          <w:sz w:val="28"/>
+          <w:szCs w:val="28"/>
+        </w:rPr>
+        <w:t>reservation</w:t>
+      </w:r>
+      <w:proofErr w:type="spellEnd"/>
+    </w:p>
+    <w:p>
+      <w:pPr>
+        <w:pStyle w:val="Default"/>
+        <w:numPr>
+          <w:ilvl w:val="0"/>
+          <w:numId w:val="1"/>
+        </w:numPr>
+        <w:spacing w:after="217"/>
+        <w:rPr>
+          <w:sz w:val="28"/>
+          <w:szCs w:val="28"/>
+        </w:rPr>
+      </w:pPr>
+      <w:r>
+        <w:rPr>
+          <w:sz w:val="28"/>
+          <w:szCs w:val="28"/>
+        </w:rPr>
+        <w:lastRenderedPageBreak/>
+        <w:t xml:space="preserve">Créer éditer supprimer une prestation </w:t>
+      </w:r>
+    </w:p>
+    <w:p>
+      <w:pPr>
+        <w:pStyle w:val="Default"/>
+        <w:numPr>
+          <w:ilvl w:val="1"/>
+          <w:numId w:val="1"/>
+        </w:numPr>
+        <w:spacing w:after="217"/>
+        <w:rPr>
+          <w:sz w:val="28"/>
+          <w:szCs w:val="28"/>
+        </w:rPr>
+      </w:pPr>
+      <w:r>
+        <w:rPr>
+          <w:sz w:val="28"/>
+          <w:szCs w:val="28"/>
+        </w:rPr>
+        <w:t>Nom des fonctions :</w:t>
+      </w:r>
+      <w:r>
+        <w:rPr>
+          <w:sz w:val="28"/>
+          <w:szCs w:val="28"/>
+        </w:rPr>
+        <w:t xml:space="preserve"> </w:t>
+      </w:r>
+    </w:p>
+    <w:p>
+      <w:pPr>
+        <w:pStyle w:val="Default"/>
+        <w:numPr>
+          <w:ilvl w:val="1"/>
+          <w:numId w:val="1"/>
+        </w:numPr>
+        <w:spacing w:after="217"/>
+        <w:rPr>
+          <w:sz w:val="28"/>
+          <w:szCs w:val="28"/>
+        </w:rPr>
+      </w:pPr>
+      <w:r>
+        <w:rPr>
+          <w:sz w:val="28"/>
+          <w:szCs w:val="28"/>
+        </w:rPr>
+        <w:t>Retu</w:t>
+      </w:r>
+      <w:r>
+        <w:rPr>
+          <w:sz w:val="28"/>
+          <w:szCs w:val="28"/>
+        </w:rPr>
+        <w:t>r</w:t>
+      </w:r>
+      <w:r>
+        <w:rPr>
+          <w:sz w:val="28"/>
+          <w:szCs w:val="28"/>
+        </w:rPr>
+        <w:t>n de la fonction :</w:t>
+      </w:r>
+    </w:p>
+    <w:p>
+      <w:pPr>
+        <w:pStyle w:val="Default"/>
+        <w:numPr>
+          <w:ilvl w:val="0"/>
+          <w:numId w:val="1"/>
+        </w:numPr>
+        <w:spacing w:after="217"/>
+        <w:rPr>
+          <w:sz w:val="28"/>
+          <w:szCs w:val="28"/>
+        </w:rPr>
+      </w:pPr>
+      <w:r>
+        <w:rPr>
+          <w:sz w:val="28"/>
+          <w:szCs w:val="28"/>
+        </w:rPr>
+        <w:t xml:space="preserve">Créer éditer supprimer un emplacement </w:t>
+      </w:r>
+    </w:p>
+    <w:p>
+      <w:pPr>
+        <w:pStyle w:val="Default"/>
+        <w:numPr>
+          <w:ilvl w:val="1"/>
+          <w:numId w:val="1"/>
+        </w:numPr>
+        <w:spacing w:after="217"/>
+        <w:rPr>
+          <w:sz w:val="28"/>
+          <w:szCs w:val="28"/>
+        </w:rPr>
+      </w:pPr>
+      <w:r>
+        <w:rPr>
+          <w:sz w:val="28"/>
+          <w:szCs w:val="28"/>
+        </w:rPr>
+        <w:t>Nom des fonctions :</w:t>
+      </w:r>
+      <w:r>
+        <w:rPr>
+          <w:sz w:val="28"/>
+          <w:szCs w:val="28"/>
+        </w:rPr>
+        <w:t xml:space="preserve"> </w:t>
+      </w:r>
+      <w:proofErr w:type="spellStart"/>
+      <w:r>
+        <w:rPr>
+          <w:sz w:val="28"/>
+          <w:szCs w:val="28"/>
+        </w:rPr>
+        <w:t>obtenirEmplacement</w:t>
+      </w:r>
+      <w:proofErr w:type="spellEnd"/>
+    </w:p>
+    <w:p>
+      <w:pPr>
+        <w:pStyle w:val="Default"/>
+        <w:numPr>
+          <w:ilvl w:val="1"/>
+          <w:numId w:val="1"/>
+        </w:numPr>
+        <w:spacing w:after="217"/>
+        <w:rPr>
+          <w:sz w:val="28"/>
+          <w:szCs w:val="28"/>
+        </w:rPr>
+      </w:pPr>
+      <w:r>
+        <w:rPr>
+          <w:sz w:val="28"/>
+          <w:szCs w:val="28"/>
+        </w:rPr>
+        <w:t>Retu</w:t>
+      </w:r>
+      <w:r>
+        <w:rPr>
+          <w:sz w:val="28"/>
+          <w:szCs w:val="28"/>
+        </w:rPr>
+        <w:t>r</w:t>
+      </w:r>
+      <w:r>
+        <w:rPr>
+          <w:sz w:val="28"/>
+          <w:szCs w:val="28"/>
+        </w:rPr>
+        <w:t>n de la fonction :</w:t>
+      </w:r>
+      <w:r>
+        <w:rPr>
+          <w:sz w:val="28"/>
+          <w:szCs w:val="28"/>
+        </w:rPr>
+        <w:t xml:space="preserve"> le ou les emplacements</w:t>
       </w:r>
       <w:bookmarkStart w:id="0" w:name="_GoBack"/>
       <w:bookmarkEnd w:id="0"/>
-      <w:r>
-        <w:rPr>
-          <w:sz w:val="28"/>
-          <w:szCs w:val="28"/>
-        </w:rPr>
-        <w:t>Supprimer) contenu de facture</w:t>
-      </w:r>
-    </w:p>
-    <w:p>
-      <w:pPr>
-        <w:pStyle w:val="Default"/>
-        <w:numPr>
-          <w:ilvl w:val="0"/>
-          <w:numId w:val="1"/>
-        </w:numPr>
-        <w:spacing w:after="217"/>
-        <w:rPr>
-          <w:sz w:val="28"/>
-          <w:szCs w:val="28"/>
-        </w:rPr>
-      </w:pPr>
-      <w:r>
-        <w:rPr>
-          <w:sz w:val="28"/>
-          <w:szCs w:val="28"/>
-        </w:rPr>
-        <w:t xml:space="preserve">Créer éditer supprimer une réservation </w:t>
-      </w:r>
-    </w:p>
-    <w:p>
-      <w:pPr>
-        <w:pStyle w:val="Default"/>
-        <w:numPr>
-          <w:ilvl w:val="1"/>
-          <w:numId w:val="1"/>
-        </w:numPr>
-        <w:spacing w:after="217"/>
-        <w:rPr>
-          <w:sz w:val="28"/>
-          <w:szCs w:val="28"/>
-        </w:rPr>
-      </w:pPr>
-      <w:r>
-        <w:rPr>
-          <w:sz w:val="28"/>
-          <w:szCs w:val="28"/>
-        </w:rPr>
-        <w:t>Nom des fonctions :</w:t>
-      </w:r>
-      <w:r>
-        <w:rPr>
-          <w:sz w:val="28"/>
-          <w:szCs w:val="28"/>
-        </w:rPr>
-        <w:t xml:space="preserve"> </w:t>
-      </w:r>
-    </w:p>
-    <w:p>
-      <w:pPr>
-        <w:pStyle w:val="Default"/>
-        <w:numPr>
-          <w:ilvl w:val="2"/>
-          <w:numId w:val="1"/>
-        </w:numPr>
-        <w:spacing w:after="217"/>
-        <w:rPr>
-          <w:sz w:val="28"/>
-          <w:szCs w:val="28"/>
-        </w:rPr>
-      </w:pPr>
-      <w:proofErr w:type="spellStart"/>
-      <w:proofErr w:type="gramStart"/>
-      <w:r>
-        <w:rPr>
-          <w:sz w:val="28"/>
-          <w:szCs w:val="28"/>
-        </w:rPr>
-        <w:t>ajouterReservation</w:t>
-      </w:r>
-      <w:proofErr w:type="spellEnd"/>
-      <w:proofErr w:type="gramEnd"/>
-    </w:p>
-    <w:p>
-      <w:pPr>
-        <w:pStyle w:val="Default"/>
-        <w:numPr>
-          <w:ilvl w:val="2"/>
-          <w:numId w:val="1"/>
-        </w:numPr>
-        <w:spacing w:after="217"/>
-        <w:rPr>
-          <w:sz w:val="28"/>
-          <w:szCs w:val="28"/>
-        </w:rPr>
-      </w:pPr>
-      <w:proofErr w:type="spellStart"/>
-      <w:proofErr w:type="gramStart"/>
-      <w:r>
-        <w:rPr>
-          <w:sz w:val="28"/>
-          <w:szCs w:val="28"/>
-        </w:rPr>
-        <w:t>modifierReservation</w:t>
-      </w:r>
-      <w:proofErr w:type="gramEnd"/>
-    </w:p>
-    <w:p>
-      <w:pPr>
-        <w:pStyle w:val="Default"/>
-        <w:numPr>
-          <w:ilvl w:val="2"/>
-          <w:numId w:val="1"/>
-        </w:numPr>
-        <w:spacing w:after="217"/>
-        <w:rPr>
-          <w:sz w:val="28"/>
-          <w:szCs w:val="28"/>
-        </w:rPr>
-      </w:pPr>
-      <w:proofErr w:type="gramStart"/>
-      <w:r>
-        <w:rPr>
-          <w:sz w:val="28"/>
-          <w:szCs w:val="28"/>
-        </w:rPr>
-        <w:t>supprimerReservation</w:t>
-      </w:r>
-      <w:proofErr w:type="gramEnd"/>
-    </w:p>
-    <w:p>
-      <w:pPr>
-        <w:pStyle w:val="Default"/>
-        <w:numPr>
-          <w:ilvl w:val="2"/>
-          <w:numId w:val="1"/>
-        </w:numPr>
-        <w:spacing w:after="217"/>
-        <w:rPr>
-          <w:sz w:val="28"/>
-          <w:szCs w:val="28"/>
-        </w:rPr>
-      </w:pPr>
-      <w:proofErr w:type="gramStart"/>
-      <w:r>
-        <w:rPr>
-          <w:sz w:val="28"/>
-          <w:szCs w:val="28"/>
-        </w:rPr>
-        <w:t>obtenirReservation</w:t>
-      </w:r>
-      <w:proofErr w:type="spellEnd"/>
-      <w:proofErr w:type="gramEnd"/>
-    </w:p>
-    <w:p>
-      <w:pPr>
-        <w:pStyle w:val="Default"/>
-        <w:numPr>
-          <w:ilvl w:val="1"/>
-          <w:numId w:val="1"/>
-        </w:numPr>
-        <w:spacing w:after="217"/>
-        <w:rPr>
-          <w:sz w:val="28"/>
-          <w:szCs w:val="28"/>
-        </w:rPr>
-      </w:pPr>
-      <w:r>
-        <w:rPr>
-          <w:sz w:val="28"/>
-          <w:szCs w:val="28"/>
-        </w:rPr>
-        <w:t>Retu</w:t>
-      </w:r>
-      <w:r>
-        <w:rPr>
-          <w:sz w:val="28"/>
-          <w:szCs w:val="28"/>
-        </w:rPr>
-        <w:t>r</w:t>
-      </w:r>
-      <w:r>
-        <w:rPr>
-          <w:sz w:val="28"/>
-          <w:szCs w:val="28"/>
-        </w:rPr>
-        <w:t>n de la fonction :</w:t>
-      </w:r>
-    </w:p>
-    <w:p>
-      <w:pPr>
-        <w:pStyle w:val="Default"/>
-        <w:numPr>
-          <w:ilvl w:val="2"/>
-          <w:numId w:val="1"/>
-        </w:numPr>
-        <w:spacing w:after="217"/>
-        <w:rPr>
-          <w:sz w:val="28"/>
-          <w:szCs w:val="28"/>
-        </w:rPr>
-      </w:pPr>
-      <w:r>
-        <w:rPr>
-          <w:sz w:val="28"/>
-          <w:szCs w:val="28"/>
-        </w:rPr>
-        <w:t>(</w:t>
-      </w:r>
-      <w:r>
-        <w:rPr>
-          <w:sz w:val="28"/>
-          <w:szCs w:val="28"/>
-        </w:rPr>
-        <w:t>Créer</w:t>
-      </w:r>
-      <w:r>
-        <w:rPr>
-          <w:sz w:val="28"/>
-          <w:szCs w:val="28"/>
-        </w:rPr>
-        <w:t>)</w:t>
-      </w:r>
-      <w:r>
-        <w:rPr>
-          <w:sz w:val="28"/>
-          <w:szCs w:val="28"/>
-        </w:rPr>
-        <w:t xml:space="preserve"> </w:t>
-      </w:r>
-      <w:proofErr w:type="spellStart"/>
-      <w:r>
-        <w:rPr>
-          <w:sz w:val="28"/>
-          <w:szCs w:val="28"/>
-        </w:rPr>
-        <w:t>id_reservation</w:t>
-      </w:r>
-      <w:proofErr w:type="spellEnd"/>
-      <w:r>
-        <w:rPr>
-          <w:sz w:val="28"/>
-          <w:szCs w:val="28"/>
-        </w:rPr>
-        <w:t xml:space="preserve"> </w:t>
-      </w:r>
-    </w:p>
-    <w:p>
-      <w:pPr>
-        <w:pStyle w:val="Default"/>
-        <w:numPr>
-          <w:ilvl w:val="2"/>
-          <w:numId w:val="1"/>
-        </w:numPr>
-        <w:spacing w:after="217"/>
-        <w:rPr>
-          <w:sz w:val="28"/>
-          <w:szCs w:val="28"/>
-        </w:rPr>
-      </w:pPr>
-      <w:r>
-        <w:rPr>
-          <w:sz w:val="28"/>
-          <w:szCs w:val="28"/>
-        </w:rPr>
-        <w:t>(</w:t>
-      </w:r>
-      <w:r>
-        <w:rPr>
-          <w:sz w:val="28"/>
-          <w:szCs w:val="28"/>
-        </w:rPr>
-        <w:t>Modifier</w:t>
-      </w:r>
-      <w:r>
-        <w:rPr>
-          <w:sz w:val="28"/>
-          <w:szCs w:val="28"/>
-        </w:rPr>
-        <w:t>)</w:t>
-      </w:r>
-      <w:r>
-        <w:rPr>
-          <w:sz w:val="28"/>
-          <w:szCs w:val="28"/>
-        </w:rPr>
-        <w:t xml:space="preserve"> ensemble </w:t>
-      </w:r>
-      <w:proofErr w:type="spellStart"/>
-      <w:r>
-        <w:rPr>
-          <w:sz w:val="28"/>
-          <w:szCs w:val="28"/>
-        </w:rPr>
-        <w:t>reservation</w:t>
-      </w:r>
-      <w:proofErr w:type="spellEnd"/>
-      <w:r>
-        <w:rPr>
-          <w:sz w:val="28"/>
-          <w:szCs w:val="28"/>
-        </w:rPr>
-        <w:t xml:space="preserve"> avec id</w:t>
-      </w:r>
-      <w:proofErr w:type="spellStart"/>
-    </w:p>
-    <w:p>
-      <w:pPr>
-        <w:pStyle w:val="Default"/>
-        <w:numPr>
-          <w:ilvl w:val="2"/>
-          <w:numId w:val="1"/>
-        </w:numPr>
-        <w:spacing w:after="217"/>
-        <w:rPr>
-          <w:sz w:val="28"/>
-          <w:szCs w:val="28"/>
-        </w:rPr>
-      </w:pPr>
-      <w:proofErr w:type="spellEnd"/>
-      <w:r>
-        <w:rPr>
-          <w:sz w:val="28"/>
-          <w:szCs w:val="28"/>
-        </w:rPr>
-        <w:t>(</w:t>
-      </w:r>
-      <w:r>
-        <w:rPr>
-          <w:sz w:val="28"/>
-          <w:szCs w:val="28"/>
-        </w:rPr>
-        <w:t>Supprimer</w:t>
-      </w:r>
-      <w:r>
-        <w:rPr>
-          <w:sz w:val="28"/>
-          <w:szCs w:val="28"/>
-        </w:rPr>
-        <w:t>)</w:t>
-      </w:r>
-      <w:r>
-        <w:rPr>
-          <w:sz w:val="28"/>
-          <w:szCs w:val="28"/>
-        </w:rPr>
-        <w:t xml:space="preserve"> </w:t>
-      </w:r>
-      <w:proofErr w:type="spellStart"/>
-      <w:r>
-        <w:rPr>
-          <w:sz w:val="28"/>
-          <w:szCs w:val="28"/>
-        </w:rPr>
-        <w:t>id_reservation</w:t>
-      </w:r>
-      <w:proofErr w:type="spellEnd"/>
-    </w:p>
-    <w:p>
-      <w:pPr>
-        <w:pStyle w:val="Default"/>
-        <w:numPr>
-          <w:ilvl w:val="2"/>
-          <w:numId w:val="1"/>
-        </w:numPr>
-        <w:spacing w:after="217"/>
-        <w:rPr>
-          <w:sz w:val="28"/>
-          <w:szCs w:val="28"/>
-        </w:rPr>
-      </w:pPr>
-      <w:r>
-        <w:rPr>
-          <w:sz w:val="28"/>
-          <w:szCs w:val="28"/>
-        </w:rPr>
-        <w:t>(</w:t>
-      </w:r>
-      <w:r>
-        <w:rPr>
-          <w:sz w:val="28"/>
-          <w:szCs w:val="28"/>
-        </w:rPr>
-        <w:t>Obtenir</w:t>
-      </w:r>
-      <w:r>
-        <w:rPr>
-          <w:sz w:val="28"/>
-          <w:szCs w:val="28"/>
-        </w:rPr>
-        <w:t>)</w:t>
-      </w:r>
-      <w:r>
-        <w:rPr>
-          <w:sz w:val="28"/>
-          <w:szCs w:val="28"/>
-        </w:rPr>
-        <w:t xml:space="preserve"> la ou les </w:t>
-      </w:r>
-      <w:proofErr w:type="spellStart"/>
-      <w:r>
-        <w:rPr>
-          <w:sz w:val="28"/>
-          <w:szCs w:val="28"/>
-        </w:rPr>
-        <w:t>reservation</w:t>
-      </w:r>
-      <w:proofErr w:type="spellEnd"/>
-    </w:p>
-    <w:p>
-      <w:pPr>
-        <w:pStyle w:val="Default"/>
-        <w:numPr>
-          <w:ilvl w:val="0"/>
-          <w:numId w:val="1"/>
-        </w:numPr>
-        <w:spacing w:after="217"/>
-        <w:rPr>
-          <w:sz w:val="28"/>
-          <w:szCs w:val="28"/>
-        </w:rPr>
-      </w:pPr>
-      <w:r>
-        <w:rPr>
-          <w:sz w:val="28"/>
-          <w:szCs w:val="28"/>
-        </w:rPr>
-        <w:lastRenderedPageBreak/>
-        <w:t xml:space="preserve">Créer éditer supprimer une prestation </w:t>
-      </w:r>
-    </w:p>
-    <w:p>
-      <w:pPr>
-        <w:pStyle w:val="Default"/>
-        <w:numPr>
-          <w:ilvl w:val="1"/>
-          <w:numId w:val="1"/>
-        </w:numPr>
-        <w:spacing w:after="217"/>
-        <w:rPr>
-          <w:sz w:val="28"/>
-          <w:szCs w:val="28"/>
-        </w:rPr>
-      </w:pPr>
-      <w:r>
-        <w:rPr>
-          <w:sz w:val="28"/>
-          <w:szCs w:val="28"/>
-        </w:rPr>
-        <w:t>Nom des fonctions :</w:t>
-      </w:r>
-      <w:r>
-        <w:rPr>
-          <w:sz w:val="28"/>
-          <w:szCs w:val="28"/>
-        </w:rPr>
-        <w:t xml:space="preserve"> </w:t>
-      </w:r>
-    </w:p>
-    <w:p>
-      <w:pPr>
-        <w:pStyle w:val="Default"/>
-        <w:numPr>
-          <w:ilvl w:val="1"/>
-          <w:numId w:val="1"/>
-        </w:numPr>
-        <w:spacing w:after="217"/>
-        <w:rPr>
-          <w:sz w:val="28"/>
-          <w:szCs w:val="28"/>
-        </w:rPr>
-      </w:pPr>
-      <w:r>
-        <w:rPr>
-          <w:sz w:val="28"/>
-          <w:szCs w:val="28"/>
-        </w:rPr>
-        <w:t>Retu</w:t>
-      </w:r>
-      <w:r>
-        <w:rPr>
-          <w:sz w:val="28"/>
-          <w:szCs w:val="28"/>
-        </w:rPr>
-        <w:t>r</w:t>
-      </w:r>
-      <w:r>
-        <w:rPr>
-          <w:sz w:val="28"/>
-          <w:szCs w:val="28"/>
-        </w:rPr>
-        <w:t>n de la fonction :</w:t>
-      </w:r>
-    </w:p>
-    <w:p>
-      <w:pPr>
-        <w:pStyle w:val="Default"/>
-        <w:numPr>
-          <w:ilvl w:val="0"/>
-          <w:numId w:val="1"/>
-        </w:numPr>
-        <w:spacing w:after="217"/>
-        <w:rPr>
-          <w:sz w:val="28"/>
-          <w:szCs w:val="28"/>
-        </w:rPr>
-      </w:pPr>
-      <w:r>
-        <w:rPr>
-          <w:sz w:val="28"/>
-          <w:szCs w:val="28"/>
-        </w:rPr>
-        <w:t xml:space="preserve">Créer éditer supprimer un emplacement </w:t>
-      </w:r>
-    </w:p>
-    <w:p>
-      <w:pPr>
-        <w:pStyle w:val="Default"/>
-        <w:numPr>
-          <w:ilvl w:val="1"/>
-          <w:numId w:val="1"/>
-        </w:numPr>
-        <w:spacing w:after="217"/>
-        <w:rPr>
-          <w:sz w:val="28"/>
-          <w:szCs w:val="28"/>
-        </w:rPr>
-      </w:pPr>
-      <w:r>
-        <w:rPr>
-          <w:sz w:val="28"/>
-          <w:szCs w:val="28"/>
-        </w:rPr>
-        <w:t>Nom des fonctions :</w:t>
-      </w:r>
-      <w:r>
-        <w:rPr>
-          <w:sz w:val="28"/>
-          <w:szCs w:val="28"/>
-        </w:rPr>
-        <w:t xml:space="preserve"> </w:t>
-      </w:r>
-    </w:p>
-    <w:p>
-      <w:pPr>
-        <w:pStyle w:val="Default"/>
-        <w:numPr>
-          <w:ilvl w:val="1"/>
-          <w:numId w:val="1"/>
-        </w:numPr>
-        <w:spacing w:after="217"/>
-        <w:rPr>
-          <w:sz w:val="28"/>
-          <w:szCs w:val="28"/>
-        </w:rPr>
-      </w:pPr>
-      <w:r>
-        <w:rPr>
-          <w:sz w:val="28"/>
-          <w:szCs w:val="28"/>
-        </w:rPr>
-        <w:t>Retu</w:t>
-      </w:r>
-      <w:r>
-        <w:rPr>
-          <w:sz w:val="28"/>
-          <w:szCs w:val="28"/>
-        </w:rPr>
-        <w:t>r</w:t>
-      </w:r>
-      <w:r>
-        <w:rPr>
-          <w:sz w:val="28"/>
-          <w:szCs w:val="28"/>
-        </w:rPr>
-        <w:t>n de la fonction :</w:t>
-      </w:r>
     </w:p>
     <w:p>
       <w:pPr>

</xml_diff>